<commit_message>
Updated SPAC info doc
</commit_message>
<xml_diff>
--- a/Resources/Main Goals/Spaceport America Cup Info.docx
+++ b/Resources/Main Goals/Spaceport America Cup Info.docx
@@ -223,7 +223,19 @@
         <w:rPr>
           <w:rFonts w:cstheme="minorHAnsi"/>
         </w:rPr>
-        <w:t>1000±</w:t>
+        <w:t>10</w:t>
+      </w:r>
+      <w:r>
+        <w:rPr>
+          <w:rFonts w:cstheme="minorHAnsi"/>
+        </w:rPr>
+        <w:t>0</w:t>
+      </w:r>
+      <w:r>
+        <w:rPr>
+          <w:rFonts w:cstheme="minorHAnsi"/>
+        </w:rPr>
+        <w:t>00±</w:t>
       </w:r>
       <w:r>
         <w:t>100 ft to win</w:t>

</xml_diff>